<commit_message>
fixed type in paper
</commit_message>
<xml_diff>
--- a/Thesis/Carter_GH401_Thesis.docx
+++ b/Thesis/Carter_GH401_Thesis.docx
@@ -1169,7 +1169,7 @@
           <w:sz w:val="20"/>
           <w:szCs w:val="20"/>
         </w:rPr>
-        <w:t xml:space="preserve">such as model. </w:t>
+        <w:t xml:space="preserve">such a model. </w:t>
       </w:r>
       <w:r>
         <w:rPr>
@@ -1592,7 +1592,7 @@
           <w:szCs w:val="20"/>
         </w:rPr>
         <w:drawing>
-          <wp:anchor distT="0" distB="0" distL="114300" distR="114300" simplePos="0" relativeHeight="251658242" behindDoc="0" locked="0" layoutInCell="1" allowOverlap="1" wp14:anchorId="730B154B" wp14:editId="7FD5FA38">
+          <wp:anchor distT="0" distB="0" distL="114300" distR="114300" simplePos="0" relativeHeight="251658242" behindDoc="0" locked="0" layoutInCell="1" allowOverlap="1" wp14:anchorId="730B154B" wp14:editId="297F61FE">
             <wp:simplePos x="0" y="0"/>
             <wp:positionH relativeFrom="margin">
               <wp:posOffset>-1905</wp:posOffset>
@@ -2747,7 +2747,7 @@
           <w:szCs w:val="20"/>
         </w:rPr>
         <w:drawing>
-          <wp:anchor distT="0" distB="0" distL="114300" distR="114300" simplePos="0" relativeHeight="251658241" behindDoc="0" locked="0" layoutInCell="1" allowOverlap="1" wp14:anchorId="41E0FCF6" wp14:editId="2B6C967D">
+          <wp:anchor distT="0" distB="0" distL="114300" distR="114300" simplePos="0" relativeHeight="251658241" behindDoc="0" locked="0" layoutInCell="1" allowOverlap="1" wp14:anchorId="41E0FCF6" wp14:editId="3AD571E6">
             <wp:simplePos x="0" y="0"/>
             <wp:positionH relativeFrom="margin">
               <wp:posOffset>0</wp:posOffset>
@@ -8424,7 +8424,7 @@
           <w:szCs w:val="20"/>
         </w:rPr>
         <w:drawing>
-          <wp:anchor distT="0" distB="0" distL="114300" distR="114300" simplePos="0" relativeHeight="251662345" behindDoc="0" locked="0" layoutInCell="1" allowOverlap="1" wp14:anchorId="2AFD51F4" wp14:editId="098416D5">
+          <wp:anchor distT="0" distB="0" distL="114300" distR="114300" simplePos="0" relativeHeight="251662345" behindDoc="0" locked="0" layoutInCell="1" allowOverlap="1" wp14:anchorId="2AFD51F4" wp14:editId="29263BEB">
             <wp:simplePos x="0" y="0"/>
             <wp:positionH relativeFrom="column">
               <wp:posOffset>426</wp:posOffset>
@@ -9123,7 +9123,7 @@
           <w:szCs w:val="20"/>
         </w:rPr>
         <w:drawing>
-          <wp:anchor distT="0" distB="0" distL="114300" distR="114300" simplePos="0" relativeHeight="251665417" behindDoc="0" locked="0" layoutInCell="1" allowOverlap="1" wp14:anchorId="0ABACF8F" wp14:editId="150F5D89">
+          <wp:anchor distT="0" distB="0" distL="114300" distR="114300" simplePos="0" relativeHeight="251665417" behindDoc="0" locked="0" layoutInCell="1" allowOverlap="1" wp14:anchorId="0ABACF8F" wp14:editId="541AF498">
             <wp:simplePos x="0" y="0"/>
             <wp:positionH relativeFrom="column">
               <wp:posOffset>3175</wp:posOffset>
@@ -13016,6 +13016,11 @@
         <w:docPartUnique/>
       </w:docPartObj>
     </w:sdtPr>
+    <w:sdtEndPr>
+      <w:rPr>
+        <w:rStyle w:val="PageNumber"/>
+      </w:rPr>
+    </w:sdtEndPr>
     <w:sdtContent>
       <w:p>
         <w:pPr>
@@ -13070,6 +13075,11 @@
         <w:docPartUnique/>
       </w:docPartObj>
     </w:sdtPr>
+    <w:sdtEndPr>
+      <w:rPr>
+        <w:rStyle w:val="PageNumber"/>
+      </w:rPr>
+    </w:sdtEndPr>
     <w:sdtContent>
       <w:p>
         <w:pPr>

</xml_diff>